<commit_message>
Last compilation and documentation
-- Added documentation, binaries.
</commit_message>
<xml_diff>
--- a/Simple Scheduling - summary.docx
+++ b/Simple Scheduling - summary.docx
@@ -232,6 +232,139 @@
           <w:ilvl w:val="0"/>
           <w:numId w:val="1"/>
         </w:numPr>
+        <w:jc w:val="both"/>
+        <w:rPr>
+          <w:lang w:val="en-US"/>
+        </w:rPr>
+      </w:pPr>
+      <w:r>
+        <w:rPr>
+          <w:lang w:val="en-US"/>
+        </w:rPr>
+        <w:t>Architecture: MVC.</w:t>
+      </w:r>
+    </w:p>
+    <w:p>
+      <w:pPr>
+        <w:jc w:val="both"/>
+        <w:rPr>
+          <w:lang w:val="en-US"/>
+        </w:rPr>
+      </w:pPr>
+    </w:p>
+    <w:p>
+      <w:pPr>
+        <w:jc w:val="both"/>
+        <w:rPr>
+          <w:u w:val="single"/>
+          <w:lang w:val="en-US"/>
+        </w:rPr>
+      </w:pPr>
+      <w:r>
+        <w:rPr>
+          <w:lang w:val="en-US"/>
+        </w:rPr>
+        <w:t>The super simple student scheduling has the following features:</w:t>
+      </w:r>
+    </w:p>
+    <w:p>
+      <w:pPr>
+        <w:pStyle w:val="Prrafodelista"/>
+        <w:numPr>
+          <w:ilvl w:val="0"/>
+          <w:numId w:val="1"/>
+        </w:numPr>
+        <w:jc w:val="both"/>
+        <w:rPr>
+          <w:lang w:val="en-US"/>
+        </w:rPr>
+      </w:pPr>
+      <w:r>
+        <w:rPr>
+          <w:lang w:val="en-US"/>
+        </w:rPr>
+        <w:t xml:space="preserve">It's possible to create, update the class, students using only the codes of the dependencies, </w:t>
+      </w:r>
+      <w:r>
+        <w:rPr>
+          <w:lang w:val="en-US"/>
+        </w:rPr>
+        <w:t>the first time this not going to have dependencies, for example is possible to create first the classes and enroll after the students.</w:t>
+      </w:r>
+    </w:p>
+    <w:p>
+      <w:pPr>
+        <w:pStyle w:val="Prrafodelista"/>
+        <w:numPr>
+          <w:ilvl w:val="0"/>
+          <w:numId w:val="1"/>
+        </w:numPr>
+        <w:jc w:val="both"/>
+        <w:rPr>
+          <w:lang w:val="en-US"/>
+        </w:rPr>
+      </w:pPr>
+      <w:r>
+        <w:rPr>
+          <w:lang w:val="en-US"/>
+        </w:rPr>
+        <w:t>The get methods returns all the info of the dependencies to show in detail, e.g web interfaces.</w:t>
+      </w:r>
+    </w:p>
+    <w:p>
+      <w:pPr>
+        <w:pStyle w:val="Prrafodelista"/>
+        <w:numPr>
+          <w:ilvl w:val="0"/>
+          <w:numId w:val="1"/>
+        </w:numPr>
+        <w:jc w:val="both"/>
+        <w:rPr>
+          <w:lang w:val="en-US"/>
+        </w:rPr>
+      </w:pPr>
+      <w:r>
+        <w:rPr>
+          <w:lang w:val="en-US"/>
+        </w:rPr>
+        <w:t>It's possible to find students and classes by the codes and by some kind of typical code (full name, type for the student and class correspondingly)</w:t>
+      </w:r>
+      <w:r>
+        <w:rPr>
+          <w:lang w:val="en-US"/>
+        </w:rPr>
+        <w:t>.</w:t>
+      </w:r>
+      <w:r>
+        <w:rPr>
+          <w:lang w:val="en-US"/>
+        </w:rPr>
+        <w:t xml:space="preserve"> </w:t>
+      </w:r>
+    </w:p>
+    <w:p>
+      <w:pPr>
+        <w:pStyle w:val="Prrafodelista"/>
+        <w:numPr>
+          <w:ilvl w:val="0"/>
+          <w:numId w:val="1"/>
+        </w:numPr>
+        <w:jc w:val="both"/>
+        <w:rPr>
+          <w:lang w:val="en-US"/>
+        </w:rPr>
+      </w:pPr>
+      <w:r>
+        <w:rPr>
+          <w:lang w:val="en-US"/>
+        </w:rPr>
+        <w:t>It's possible to scale the project adding the BD connectivity directly changing the source classes.</w:t>
+      </w:r>
+    </w:p>
+    <w:p>
+      <w:pPr>
+        <w:pStyle w:val="Prrafodelista"/>
+        <w:ind w:left="360"/>
         <w:jc w:val="both"/>
         <w:rPr>
           <w:lang w:val="en-US"/>
@@ -837,7 +970,7 @@
   <a:extraClrSchemeLst/>
   <a:extLst>
     <a:ext uri="{05A4C25C-085E-4340-85A3-A5531E510DB2}">
-      <thm15:themeFamily xmlns:thm15="http://schemas.microsoft.com/office/thememl/2012/main" xmlns="" name="Office Theme" id="{62F939B6-93AF-4DB8-9C6B-D6C7DFDC589F}" vid="{4A3C46E8-61CC-4603-A589-7422A47A8E4A}"/>
+      <thm15:themeFamily xmlns="" xmlns:thm15="http://schemas.microsoft.com/office/thememl/2012/main" name="Office Theme" id="{62F939B6-93AF-4DB8-9C6B-D6C7DFDC589F}" vid="{4A3C46E8-61CC-4603-A589-7422A47A8E4A}"/>
     </a:ext>
   </a:extLst>
 </a:theme>

</xml_diff>